<commit_message>
ajd ass anuencia oem jefete
</commit_message>
<xml_diff>
--- a/DocsGen/tec_oem/nr10_sep_tec_oem.docx
+++ b/DocsGen/tec_oem/nr10_sep_tec_oem.docx
@@ -878,6 +878,7 @@
                 <w:b/>
                 <w:bCs/>
                 <w:color w:val="000000" w:themeColor="text1"/>
+                <w:lang w:val="pt-BR"/>
               </w:rPr>
             </w:pPr>
             <w:r>
@@ -885,8 +886,9 @@
                 <w:b/>
                 <w:bCs/>
                 <w:color w:val="000000" w:themeColor="text1"/>
+                <w:lang w:val="pt-BR"/>
               </w:rPr>
-              <w:t>LEONARDO SILVERIO FERREIRA</w:t>
+              <w:t>MANOEL JEFETE DA SILVA TENONIO</w:t>
             </w:r>
           </w:p>
           <w:p>
@@ -2588,6 +2590,26 @@
 </file>
 
 <file path=customXml/item1.xml><?xml version="1.0" encoding="utf-8"?>
+<p:properties xmlns:p="http://schemas.microsoft.com/office/2006/metadata/properties" xmlns:xsi="http://www.w3.org/2001/XMLSchema-instance" xmlns:pc="http://schemas.microsoft.com/office/infopath/2007/PartnerControls">
+  <documentManagement>
+    <TaxCatchAll xmlns="4c61e19b-130e-4f0e-85ad-f29bf0e78033" xsi:nil="true"/>
+    <lcf76f155ced4ddcb4097134ff3c332f xmlns="4b926790-beef-4c3a-b2b0-daa3a2e6a4f3">
+      <Terms xmlns="http://schemas.microsoft.com/office/infopath/2007/PartnerControls"/>
+    </lcf76f155ced4ddcb4097134ff3c332f>
+  </documentManagement>
+</p:properties>
+</file>
+
+<file path=customXml/item2.xml><?xml version="1.0" encoding="utf-8"?>
+<?mso-contentType ?>
+<FormTemplates xmlns="http://schemas.microsoft.com/sharepoint/v3/contenttype/forms">
+  <Display>DocumentLibraryForm</Display>
+  <Edit>DocumentLibraryForm</Edit>
+  <New>DocumentLibraryForm</New>
+</FormTemplates>
+</file>
+
+<file path=customXml/item3.xml><?xml version="1.0" encoding="utf-8"?>
 <ct:contentTypeSchema xmlns:ct="http://schemas.microsoft.com/office/2006/metadata/contentType" xmlns:ma="http://schemas.microsoft.com/office/2006/metadata/properties/metaAttributes" ct:_="" ma:_="" ma:contentTypeName="Document" ma:contentTypeID="0x010100A7F1DC8B1EC53C4997F0411CE1BD0815" ma:contentTypeVersion="14" ma:contentTypeDescription="Create a new document." ma:contentTypeScope="" ma:versionID="b3ae2dcf9f17309f74c6b430890576af">
   <xsd:schema xmlns:xsd="http://www.w3.org/2001/XMLSchema" xmlns:xs="http://www.w3.org/2001/XMLSchema" xmlns:p="http://schemas.microsoft.com/office/2006/metadata/properties" xmlns:ns2="4b926790-beef-4c3a-b2b0-daa3a2e6a4f3" xmlns:ns3="4c61e19b-130e-4f0e-85ad-f29bf0e78033" targetNamespace="http://schemas.microsoft.com/office/2006/metadata/properties" ma:root="true" ma:fieldsID="5e39edc2543a9a2d90626ee7dc5124e3" ns2:_="" ns3:_="">
     <xsd:import namespace="4b926790-beef-4c3a-b2b0-daa3a2e6a4f3"/>
@@ -2816,27 +2838,26 @@
 </ct:contentTypeSchema>
 </file>
 
-<file path=customXml/item2.xml><?xml version="1.0" encoding="utf-8"?>
-<?mso-contentType ?>
-<FormTemplates xmlns="http://schemas.microsoft.com/sharepoint/v3/contenttype/forms">
-  <Display>DocumentLibraryForm</Display>
-  <Edit>DocumentLibraryForm</Edit>
-  <New>DocumentLibraryForm</New>
-</FormTemplates>
+<file path=customXml/itemProps1.xml><?xml version="1.0" encoding="utf-8"?>
+<ds:datastoreItem xmlns:ds="http://schemas.openxmlformats.org/officeDocument/2006/customXml" ds:itemID="{F7697FFD-9C46-45B4-A64A-2DD41C2F4990}">
+  <ds:schemaRefs>
+    <ds:schemaRef ds:uri="http://schemas.microsoft.com/office/2006/metadata/properties"/>
+    <ds:schemaRef ds:uri="http://schemas.microsoft.com/office/infopath/2007/PartnerControls"/>
+    <ds:schemaRef ds:uri="4c61e19b-130e-4f0e-85ad-f29bf0e78033"/>
+    <ds:schemaRef ds:uri="4b926790-beef-4c3a-b2b0-daa3a2e6a4f3"/>
+  </ds:schemaRefs>
+</ds:datastoreItem>
 </file>
 
-<file path=customXml/item3.xml><?xml version="1.0" encoding="utf-8"?>
-<p:properties xmlns:p="http://schemas.microsoft.com/office/2006/metadata/properties" xmlns:xsi="http://www.w3.org/2001/XMLSchema-instance" xmlns:pc="http://schemas.microsoft.com/office/infopath/2007/PartnerControls">
-  <documentManagement>
-    <TaxCatchAll xmlns="4c61e19b-130e-4f0e-85ad-f29bf0e78033" xsi:nil="true"/>
-    <lcf76f155ced4ddcb4097134ff3c332f xmlns="4b926790-beef-4c3a-b2b0-daa3a2e6a4f3">
-      <Terms xmlns="http://schemas.microsoft.com/office/infopath/2007/PartnerControls"/>
-    </lcf76f155ced4ddcb4097134ff3c332f>
-  </documentManagement>
-</p:properties>
+<file path=customXml/itemProps2.xml><?xml version="1.0" encoding="utf-8"?>
+<ds:datastoreItem xmlns:ds="http://schemas.openxmlformats.org/officeDocument/2006/customXml" ds:itemID="{74BF7A42-3687-4C84-97CF-2850687EDD17}">
+  <ds:schemaRefs>
+    <ds:schemaRef ds:uri="http://schemas.microsoft.com/sharepoint/v3/contenttype/forms"/>
+  </ds:schemaRefs>
+</ds:datastoreItem>
 </file>
 
-<file path=customXml/itemProps1.xml><?xml version="1.0" encoding="utf-8"?>
+<file path=customXml/itemProps3.xml><?xml version="1.0" encoding="utf-8"?>
 <ds:datastoreItem xmlns:ds="http://schemas.openxmlformats.org/officeDocument/2006/customXml" ds:itemID="{C4BFA9A0-5B67-4944-BF4E-DBEC0472D454}">
   <ds:schemaRefs>
     <ds:schemaRef ds:uri="http://schemas.microsoft.com/office/2006/metadata/contentType"/>
@@ -2853,23 +2874,4 @@
     <ds:schemaRef ds:uri="http://schemas.microsoft.com/internal/obd"/>
   </ds:schemaRefs>
 </ds:datastoreItem>
-</file>
-
-<file path=customXml/itemProps2.xml><?xml version="1.0" encoding="utf-8"?>
-<ds:datastoreItem xmlns:ds="http://schemas.openxmlformats.org/officeDocument/2006/customXml" ds:itemID="{74BF7A42-3687-4C84-97CF-2850687EDD17}">
-  <ds:schemaRefs>
-    <ds:schemaRef ds:uri="http://schemas.microsoft.com/sharepoint/v3/contenttype/forms"/>
-  </ds:schemaRefs>
-</ds:datastoreItem>
-</file>
-
-<file path=customXml/itemProps3.xml><?xml version="1.0" encoding="utf-8"?>
-<ds:datastoreItem xmlns:ds="http://schemas.openxmlformats.org/officeDocument/2006/customXml" ds:itemID="{F7697FFD-9C46-45B4-A64A-2DD41C2F4990}">
-  <ds:schemaRefs>
-    <ds:schemaRef ds:uri="http://schemas.microsoft.com/office/2006/metadata/properties"/>
-    <ds:schemaRef ds:uri="http://schemas.microsoft.com/office/infopath/2007/PartnerControls"/>
-    <ds:schemaRef ds:uri="4c61e19b-130e-4f0e-85ad-f29bf0e78033"/>
-    <ds:schemaRef ds:uri="4b926790-beef-4c3a-b2b0-daa3a2e6a4f3"/>
-  </ds:schemaRefs>
-</ds:datastoreItem>
 </file>
</xml_diff>